<commit_message>
Added list of rules
</commit_message>
<xml_diff>
--- a/RPSLS_UserStories.docx
+++ b/RPSLS_UserStories.docx
@@ -14,8 +14,6 @@
           <w:szCs w:val="18"/>
         </w:rPr>
       </w:pPr>
-      <w:bookmarkStart w:id="0" w:name="_GoBack"/>
-      <w:bookmarkEnd w:id="0"/>
       <w:r>
         <w:rPr>
           <w:rStyle w:val="normaltextrun"/>
@@ -194,16 +192,38 @@
           <w:sz w:val="22"/>
           <w:szCs w:val="22"/>
         </w:rPr>
-        <w:t>(5 points): </w:t>
-      </w:r>
-      <w:r>
-        <w:rPr>
-          <w:rStyle w:val="normaltextrun"/>
-          <w:rFonts w:ascii="Calibri" w:hAnsi="Calibri" w:cs="Calibri"/>
-          <w:sz w:val="22"/>
-          <w:szCs w:val="22"/>
-        </w:rPr>
-        <w:t>As a developer, I want to make good, consistent commits. </w:t>
+        <w:t>(</w:t>
+      </w:r>
+      <w:r>
+        <w:rPr>
+          <w:rStyle w:val="normaltextrun"/>
+          <w:rFonts w:ascii="Calibri" w:hAnsi="Calibri" w:cs="Calibri"/>
+          <w:b/>
+          <w:bCs/>
+          <w:sz w:val="22"/>
+          <w:szCs w:val="22"/>
+          <w:highlight w:val="yellow"/>
+        </w:rPr>
+        <w:t>5 points): </w:t>
+      </w:r>
+      <w:r>
+        <w:rPr>
+          <w:rStyle w:val="normaltextrun"/>
+          <w:rFonts w:ascii="Calibri" w:hAnsi="Calibri" w:cs="Calibri"/>
+          <w:sz w:val="22"/>
+          <w:szCs w:val="22"/>
+          <w:highlight w:val="yellow"/>
+        </w:rPr>
+        <w:t>As a developer, I want to make good, consistent commits.</w:t>
+      </w:r>
+      <w:r>
+        <w:rPr>
+          <w:rStyle w:val="normaltextrun"/>
+          <w:rFonts w:ascii="Calibri" w:hAnsi="Calibri" w:cs="Calibri"/>
+          <w:sz w:val="22"/>
+          <w:szCs w:val="22"/>
+        </w:rPr>
+        <w:t> </w:t>
       </w:r>
       <w:r>
         <w:rPr>
@@ -355,6 +375,7 @@
           <w:bCs/>
           <w:sz w:val="22"/>
           <w:szCs w:val="22"/>
+          <w:highlight w:val="yellow"/>
         </w:rPr>
         <w:t>(10 points): </w:t>
       </w:r>
@@ -364,6 +385,7 @@
           <w:rFonts w:ascii="Calibri" w:hAnsi="Calibri" w:cs="Calibri"/>
           <w:sz w:val="22"/>
           <w:szCs w:val="22"/>
+          <w:highlight w:val="yellow"/>
         </w:rPr>
         <w:t>As a developer, I want to store </w:t>
       </w:r>
@@ -373,6 +395,7 @@
           <w:rFonts w:ascii="Calibri" w:hAnsi="Calibri" w:cs="Calibri"/>
           <w:sz w:val="22"/>
           <w:szCs w:val="22"/>
+          <w:highlight w:val="yellow"/>
         </w:rPr>
         <w:t>all of</w:t>
       </w:r>
@@ -382,6 +405,7 @@
           <w:rFonts w:ascii="Calibri" w:hAnsi="Calibri" w:cs="Calibri"/>
           <w:sz w:val="22"/>
           <w:szCs w:val="22"/>
+          <w:highlight w:val="yellow"/>
         </w:rPr>
         <w:t> the gesture options/choices in a</w:t>
       </w:r>
@@ -391,6 +415,7 @@
           <w:rFonts w:ascii="Calibri" w:hAnsi="Calibri" w:cs="Calibri"/>
           <w:sz w:val="22"/>
           <w:szCs w:val="22"/>
+          <w:highlight w:val="yellow"/>
         </w:rPr>
         <w:t>n</w:t>
       </w:r>
@@ -400,6 +425,7 @@
           <w:rFonts w:ascii="Calibri" w:hAnsi="Calibri" w:cs="Calibri"/>
           <w:sz w:val="22"/>
           <w:szCs w:val="22"/>
+          <w:highlight w:val="yellow"/>
         </w:rPr>
         <w:t xml:space="preserve"> </w:t>
       </w:r>
@@ -409,6 +435,7 @@
           <w:rFonts w:ascii="Calibri" w:hAnsi="Calibri" w:cs="Calibri"/>
           <w:sz w:val="22"/>
           <w:szCs w:val="22"/>
+          <w:highlight w:val="yellow"/>
         </w:rPr>
         <w:t>array</w:t>
       </w:r>
@@ -418,6 +445,7 @@
           <w:rFonts w:ascii="Calibri" w:hAnsi="Calibri" w:cs="Calibri"/>
           <w:sz w:val="22"/>
           <w:szCs w:val="22"/>
+          <w:highlight w:val="yellow"/>
         </w:rPr>
         <w:t xml:space="preserve">. I want to find a way to utilize the </w:t>
       </w:r>
@@ -427,6 +455,7 @@
           <w:rFonts w:ascii="Calibri" w:hAnsi="Calibri" w:cs="Calibri"/>
           <w:sz w:val="22"/>
           <w:szCs w:val="22"/>
+          <w:highlight w:val="yellow"/>
         </w:rPr>
         <w:t>array</w:t>
       </w:r>
@@ -436,6 +465,7 @@
           <w:rFonts w:ascii="Calibri" w:hAnsi="Calibri" w:cs="Calibri"/>
           <w:sz w:val="22"/>
           <w:szCs w:val="22"/>
+          <w:highlight w:val="yellow"/>
         </w:rPr>
         <w:t xml:space="preserve"> of gestures within my code (display gesture options, assign player a gesture, </w:t>
       </w:r>
@@ -446,6 +476,7 @@
           <w:rFonts w:ascii="Calibri" w:hAnsi="Calibri" w:cs="Calibri"/>
           <w:sz w:val="22"/>
           <w:szCs w:val="22"/>
+          <w:highlight w:val="yellow"/>
         </w:rPr>
         <w:t>etc</w:t>
       </w:r>
@@ -456,6 +487,7 @@
           <w:rFonts w:ascii="Calibri" w:hAnsi="Calibri" w:cs="Calibri"/>
           <w:sz w:val="22"/>
           <w:szCs w:val="22"/>
+          <w:highlight w:val="yellow"/>
         </w:rPr>
         <w:t>).</w:t>
       </w:r>
@@ -493,6 +525,8 @@
           <w:szCs w:val="22"/>
         </w:rPr>
       </w:pPr>
+      <w:bookmarkStart w:id="0" w:name="_GoBack"/>
+      <w:bookmarkEnd w:id="0"/>
       <w:r>
         <w:rPr>
           <w:rStyle w:val="normaltextrun"/>
@@ -501,6 +535,7 @@
           <w:bCs/>
           <w:sz w:val="22"/>
           <w:szCs w:val="22"/>
+          <w:highlight w:val="yellow"/>
         </w:rPr>
         <w:t>(10 points)</w:t>
       </w:r>
@@ -510,8 +545,18 @@
           <w:rFonts w:ascii="Calibri" w:hAnsi="Calibri" w:cs="Calibri"/>
           <w:sz w:val="22"/>
           <w:szCs w:val="22"/>
-        </w:rPr>
-        <w:t>: As a player, I want the correct player to win a given round based on the choices* made by each player. </w:t>
+          <w:highlight w:val="yellow"/>
+        </w:rPr>
+        <w:t>: As a player, I want the correct player to win a given round based on the choices* made by each player.</w:t>
+      </w:r>
+      <w:r>
+        <w:rPr>
+          <w:rStyle w:val="normaltextrun"/>
+          <w:rFonts w:ascii="Calibri" w:hAnsi="Calibri" w:cs="Calibri"/>
+          <w:sz w:val="22"/>
+          <w:szCs w:val="22"/>
+        </w:rPr>
+        <w:t> </w:t>
       </w:r>
       <w:r>
         <w:rPr>

</xml_diff>